<commit_message>
complete new saft workflow
</commit_message>
<xml_diff>
--- a/DOCXTemplate.docx
+++ b/DOCXTemplate.docx
@@ -263,7 +263,21 @@
         <w:rPr>
           <w:shd w:val="clear" w:color="auto" w:fill="FFFFFF"/>
         </w:rPr>
-        <w:t>{date}]</w:t>
+        <w:t>{</w:t>
+      </w:r>
+      <w:proofErr w:type="spellStart"/>
+      <w:r>
+        <w:rPr>
+          <w:shd w:val="clear" w:color="auto" w:fill="FFFFFF"/>
+        </w:rPr>
+        <w:t>purchaserDate</w:t>
+      </w:r>
+      <w:proofErr w:type="spellEnd"/>
+      <w:r>
+        <w:rPr>
+          <w:shd w:val="clear" w:color="auto" w:fill="FFFFFF"/>
+        </w:rPr>
+        <w:t>}]</w:t>
       </w:r>
       <w:r>
         <w:rPr>
@@ -2331,12 +2345,17 @@
         <w:rPr>
           <w:shd w:val="clear" w:color="auto" w:fill="FFFFFF"/>
         </w:rPr>
-        <w:t>By:</w:t>
+        <w:t>By</w:t>
+      </w:r>
+      <w:r>
+        <w:rPr>
+          <w:shd w:val="clear" w:color="auto" w:fill="FFFFFF"/>
+        </w:rPr>
+        <w:t>:</w:t>
       </w:r>
       <w:r>
         <w:rPr>
           <w:rFonts w:ascii="Times New Roman" w:hAnsi="Times New Roman"/>
-          <w:u w:val="thick"/>
           <w:shd w:val="clear" w:color="auto" w:fill="FFFFFF"/>
         </w:rPr>
         <w:t xml:space="preserve">     </w:t>
@@ -2344,7 +2363,7 @@
       <w:r>
         <w:rPr>
           <w:rFonts w:ascii="Times New Roman" w:hAnsi="Times New Roman"/>
-          <w:u w:val="thick"/>
+          <w:u w:val="single"/>
           <w:shd w:val="clear" w:color="auto" w:fill="FFFFFF"/>
         </w:rPr>
         <w:t>{</w:t>
@@ -2352,7 +2371,7 @@
       <w:r>
         <w:rPr>
           <w:rFonts w:ascii="Times New Roman" w:hAnsi="Times New Roman"/>
-          <w:u w:val="thick"/>
+          <w:u w:val="single"/>
           <w:shd w:val="clear" w:color="auto" w:fill="FFFFFF"/>
         </w:rPr>
         <w:t>%</w:t>
@@ -2361,7 +2380,7 @@
       <w:r>
         <w:rPr>
           <w:rFonts w:ascii="Times New Roman" w:hAnsi="Times New Roman"/>
-          <w:u w:val="thick"/>
+          <w:u w:val="single"/>
           <w:shd w:val="clear" w:color="auto" w:fill="FFFFFF"/>
         </w:rPr>
         <w:t>cofounderSignature</w:t>
@@ -2370,15 +2389,16 @@
       <w:r>
         <w:rPr>
           <w:rFonts w:ascii="Times New Roman" w:hAnsi="Times New Roman"/>
-          <w:u w:val="thick"/>
+          <w:u w:val="single"/>
           <w:shd w:val="clear" w:color="auto" w:fill="FFFFFF"/>
         </w:rPr>
         <w:t>}</w:t>
       </w:r>
+      <w:bookmarkStart w:id="0" w:name="_GoBack"/>
+      <w:bookmarkEnd w:id="0"/>
       <w:r>
         <w:rPr>
           <w:rFonts w:ascii="Times New Roman" w:eastAsia="Times New Roman" w:hAnsi="Times New Roman" w:cs="Times New Roman"/>
-          <w:u w:val="thick"/>
           <w:shd w:val="clear" w:color="auto" w:fill="FFFFFF"/>
         </w:rPr>
         <w:tab/>
@@ -2632,7 +2652,6 @@
       <w:r>
         <w:rPr>
           <w:rFonts w:ascii="Times New Roman" w:hAnsi="Times New Roman"/>
-          <w:u w:val="thick"/>
           <w:shd w:val="clear" w:color="auto" w:fill="FFFFFF"/>
         </w:rPr>
         <w:t xml:space="preserve"> </w:t>
@@ -2640,16 +2659,23 @@
       <w:r>
         <w:rPr>
           <w:rFonts w:ascii="Times New Roman" w:hAnsi="Times New Roman"/>
-          <w:u w:val="thick"/>
-          <w:shd w:val="clear" w:color="auto" w:fill="FFFFFF"/>
-        </w:rPr>
-        <w:t xml:space="preserve">        {</w:t>
+          <w:shd w:val="clear" w:color="auto" w:fill="FFFFFF"/>
+        </w:rPr>
+        <w:t xml:space="preserve">        </w:t>
+      </w:r>
+      <w:r>
+        <w:rPr>
+          <w:rFonts w:ascii="Times New Roman" w:hAnsi="Times New Roman"/>
+          <w:u w:val="single"/>
+          <w:shd w:val="clear" w:color="auto" w:fill="FFFFFF"/>
+        </w:rPr>
+        <w:t>{</w:t>
       </w:r>
       <w:proofErr w:type="spellStart"/>
       <w:r>
         <w:rPr>
           <w:rFonts w:ascii="Times New Roman" w:hAnsi="Times New Roman"/>
-          <w:u w:val="thick"/>
+          <w:u w:val="single"/>
           <w:shd w:val="clear" w:color="auto" w:fill="FFFFFF"/>
         </w:rPr>
         <w:t>pu</w:t>
@@ -2657,7 +2683,7 @@
       <w:r>
         <w:rPr>
           <w:rFonts w:ascii="Times New Roman" w:hAnsi="Times New Roman"/>
-          <w:u w:val="thick"/>
+          <w:u w:val="single"/>
           <w:shd w:val="clear" w:color="auto" w:fill="FFFFFF"/>
         </w:rPr>
         <w:t>r</w:t>
@@ -2665,34 +2691,23 @@
       <w:r>
         <w:rPr>
           <w:rFonts w:ascii="Times New Roman" w:hAnsi="Times New Roman"/>
-          <w:u w:val="thick"/>
-          <w:shd w:val="clear" w:color="auto" w:fill="FFFFFF"/>
-        </w:rPr>
-        <w:t>cha</w:t>
-      </w:r>
-      <w:bookmarkStart w:id="0" w:name="_GoBack"/>
-      <w:bookmarkEnd w:id="0"/>
+          <w:u w:val="single"/>
+          <w:shd w:val="clear" w:color="auto" w:fill="FFFFFF"/>
+        </w:rPr>
+        <w:t>chaserSignature</w:t>
+      </w:r>
+      <w:proofErr w:type="spellEnd"/>
       <w:r>
         <w:rPr>
           <w:rFonts w:ascii="Times New Roman" w:hAnsi="Times New Roman"/>
-          <w:u w:val="thick"/>
-          <w:shd w:val="clear" w:color="auto" w:fill="FFFFFF"/>
-        </w:rPr>
-        <w:t>serSignature</w:t>
-      </w:r>
-      <w:proofErr w:type="spellEnd"/>
+          <w:u w:val="single"/>
+          <w:shd w:val="clear" w:color="auto" w:fill="FFFFFF"/>
+        </w:rPr>
+        <w:t>}</w:t>
+      </w:r>
       <w:r>
         <w:rPr>
           <w:rFonts w:ascii="Times New Roman" w:hAnsi="Times New Roman"/>
-          <w:u w:val="thick"/>
-          <w:shd w:val="clear" w:color="auto" w:fill="FFFFFF"/>
-        </w:rPr>
-        <w:t>}</w:t>
-      </w:r>
-      <w:r>
-        <w:rPr>
-          <w:rFonts w:ascii="Times New Roman" w:hAnsi="Times New Roman"/>
-          <w:u w:val="thick"/>
           <w:shd w:val="clear" w:color="auto" w:fill="FFFFFF"/>
         </w:rPr>
         <w:tab/>
@@ -2861,9 +2876,6 @@
   <w:p>
     <w:pPr>
       <w:pStyle w:val="HeaderFooter"/>
-      <w:rPr>
-        <w:rFonts w:hint="eastAsia"/>
-      </w:rPr>
     </w:pPr>
   </w:p>
 </w:ftr>
@@ -2893,9 +2905,6 @@
   <w:p>
     <w:pPr>
       <w:pStyle w:val="HeaderFooter"/>
-      <w:rPr>
-        <w:rFonts w:hint="eastAsia"/>
-      </w:rPr>
     </w:pPr>
   </w:p>
 </w:hdr>
@@ -2906,9 +2915,6 @@
   <w:p>
     <w:pPr>
       <w:pStyle w:val="HeaderFooter"/>
-      <w:rPr>
-        <w:rFonts w:hint="eastAsia"/>
-      </w:rPr>
     </w:pPr>
   </w:p>
 </w:hdr>
@@ -2919,9 +2925,6 @@
   <w:p>
     <w:pPr>
       <w:pStyle w:val="HeaderFooter"/>
-      <w:rPr>
-        <w:rFonts w:hint="eastAsia"/>
-      </w:rPr>
     </w:pPr>
   </w:p>
 </w:hdr>
@@ -2932,9 +2935,6 @@
   <w:p>
     <w:pPr>
       <w:pStyle w:val="HeaderFooter"/>
-      <w:rPr>
-        <w:rFonts w:hint="eastAsia"/>
-      </w:rPr>
     </w:pPr>
   </w:p>
 </w:hdr>
@@ -2945,17 +2945,11 @@
   <w:p>
     <w:pPr>
       <w:pStyle w:val="HeaderFooter"/>
-      <w:rPr>
-        <w:rFonts w:hint="eastAsia"/>
-      </w:rPr>
     </w:pPr>
   </w:p>
   <w:p>
     <w:pPr>
       <w:pStyle w:val="HeaderFooter"/>
-      <w:rPr>
-        <w:rFonts w:hint="eastAsia"/>
-      </w:rPr>
     </w:pPr>
   </w:p>
 </w:hdr>
@@ -3575,7 +3569,7 @@
   <w:num w:numId="5">
     <w:abstractNumId w:val="1"/>
     <w:lvlOverride w:ilvl="0">
-      <w:lvl w:ilvl="0" w:tplc="05F852AE">
+      <w:lvl w:ilvl="0" w:tplc="8E6EA058">
         <w:start w:val="1"/>
         <w:numFmt w:val="lowerLetter"/>
         <w:lvlText w:val="(%1)"/>
@@ -3606,7 +3600,7 @@
       </w:lvl>
     </w:lvlOverride>
     <w:lvlOverride w:ilvl="1">
-      <w:lvl w:ilvl="1" w:tplc="2D080876">
+      <w:lvl w:ilvl="1" w:tplc="CECAD630">
         <w:start w:val="1"/>
         <w:numFmt w:val="lowerRoman"/>
         <w:lvlText w:val="(%2)"/>
@@ -3640,7 +3634,7 @@
       </w:lvl>
     </w:lvlOverride>
     <w:lvlOverride w:ilvl="2">
-      <w:lvl w:ilvl="2" w:tplc="E1643C58">
+      <w:lvl w:ilvl="2" w:tplc="80B0670C">
         <w:start w:val="1"/>
         <w:numFmt w:val="lowerRoman"/>
         <w:lvlText w:val="(%3)"/>
@@ -3674,7 +3668,7 @@
       </w:lvl>
     </w:lvlOverride>
     <w:lvlOverride w:ilvl="3">
-      <w:lvl w:ilvl="3" w:tplc="88D25898">
+      <w:lvl w:ilvl="3" w:tplc="9224ED76">
         <w:start w:val="1"/>
         <w:numFmt w:val="lowerRoman"/>
         <w:lvlText w:val="(%4)"/>
@@ -3708,7 +3702,7 @@
       </w:lvl>
     </w:lvlOverride>
     <w:lvlOverride w:ilvl="4">
-      <w:lvl w:ilvl="4" w:tplc="4F3297BA">
+      <w:lvl w:ilvl="4" w:tplc="4F94464C">
         <w:start w:val="1"/>
         <w:numFmt w:val="lowerRoman"/>
         <w:lvlText w:val="(%5)"/>
@@ -3742,7 +3736,7 @@
       </w:lvl>
     </w:lvlOverride>
     <w:lvlOverride w:ilvl="5">
-      <w:lvl w:ilvl="5" w:tplc="37727076">
+      <w:lvl w:ilvl="5" w:tplc="61C2B146">
         <w:start w:val="1"/>
         <w:numFmt w:val="lowerRoman"/>
         <w:lvlText w:val="(%6)"/>
@@ -3776,7 +3770,7 @@
       </w:lvl>
     </w:lvlOverride>
     <w:lvlOverride w:ilvl="6">
-      <w:lvl w:ilvl="6" w:tplc="D84C5340">
+      <w:lvl w:ilvl="6" w:tplc="48183136">
         <w:start w:val="1"/>
         <w:numFmt w:val="lowerRoman"/>
         <w:lvlText w:val="(%7)"/>
@@ -3810,7 +3804,7 @@
       </w:lvl>
     </w:lvlOverride>
     <w:lvlOverride w:ilvl="7">
-      <w:lvl w:ilvl="7" w:tplc="551437E8">
+      <w:lvl w:ilvl="7" w:tplc="6BD2C30A">
         <w:start w:val="1"/>
         <w:numFmt w:val="lowerRoman"/>
         <w:lvlText w:val="(%8)"/>
@@ -3844,7 +3838,7 @@
       </w:lvl>
     </w:lvlOverride>
     <w:lvlOverride w:ilvl="8">
-      <w:lvl w:ilvl="8" w:tplc="338CE92C">
+      <w:lvl w:ilvl="8" w:tplc="FDC63734">
         <w:start w:val="1"/>
         <w:numFmt w:val="lowerRoman"/>
         <w:lvlText w:val="(%9)"/>
@@ -3881,7 +3875,7 @@
   <w:num w:numId="6">
     <w:abstractNumId w:val="1"/>
     <w:lvlOverride w:ilvl="0">
-      <w:lvl w:ilvl="0" w:tplc="05F852AE">
+      <w:lvl w:ilvl="0" w:tplc="8E6EA058">
         <w:start w:val="1"/>
         <w:numFmt w:val="lowerLetter"/>
         <w:lvlText w:val="(%1)"/>
@@ -3912,7 +3906,7 @@
       </w:lvl>
     </w:lvlOverride>
     <w:lvlOverride w:ilvl="1">
-      <w:lvl w:ilvl="1" w:tplc="2D080876">
+      <w:lvl w:ilvl="1" w:tplc="CECAD630">
         <w:start w:val="1"/>
         <w:numFmt w:val="lowerRoman"/>
         <w:lvlText w:val="(%2)"/>
@@ -3947,7 +3941,7 @@
       </w:lvl>
     </w:lvlOverride>
     <w:lvlOverride w:ilvl="2">
-      <w:lvl w:ilvl="2" w:tplc="E1643C58">
+      <w:lvl w:ilvl="2" w:tplc="80B0670C">
         <w:start w:val="1"/>
         <w:numFmt w:val="lowerRoman"/>
         <w:lvlText w:val="(%3)"/>
@@ -3982,7 +3976,7 @@
       </w:lvl>
     </w:lvlOverride>
     <w:lvlOverride w:ilvl="3">
-      <w:lvl w:ilvl="3" w:tplc="88D25898">
+      <w:lvl w:ilvl="3" w:tplc="9224ED76">
         <w:start w:val="1"/>
         <w:numFmt w:val="lowerRoman"/>
         <w:lvlText w:val="(%4)"/>
@@ -4017,7 +4011,7 @@
       </w:lvl>
     </w:lvlOverride>
     <w:lvlOverride w:ilvl="4">
-      <w:lvl w:ilvl="4" w:tplc="4F3297BA">
+      <w:lvl w:ilvl="4" w:tplc="4F94464C">
         <w:start w:val="1"/>
         <w:numFmt w:val="lowerRoman"/>
         <w:lvlText w:val="(%5)"/>
@@ -4052,7 +4046,7 @@
       </w:lvl>
     </w:lvlOverride>
     <w:lvlOverride w:ilvl="5">
-      <w:lvl w:ilvl="5" w:tplc="37727076">
+      <w:lvl w:ilvl="5" w:tplc="61C2B146">
         <w:start w:val="1"/>
         <w:numFmt w:val="lowerRoman"/>
         <w:lvlText w:val="(%6)"/>
@@ -4087,7 +4081,7 @@
       </w:lvl>
     </w:lvlOverride>
     <w:lvlOverride w:ilvl="6">
-      <w:lvl w:ilvl="6" w:tplc="D84C5340">
+      <w:lvl w:ilvl="6" w:tplc="48183136">
         <w:start w:val="1"/>
         <w:numFmt w:val="lowerRoman"/>
         <w:lvlText w:val="(%7)"/>
@@ -4122,7 +4116,7 @@
       </w:lvl>
     </w:lvlOverride>
     <w:lvlOverride w:ilvl="7">
-      <w:lvl w:ilvl="7" w:tplc="551437E8">
+      <w:lvl w:ilvl="7" w:tplc="6BD2C30A">
         <w:start w:val="1"/>
         <w:numFmt w:val="lowerRoman"/>
         <w:lvlText w:val="(%8)"/>
@@ -4157,7 +4151,7 @@
       </w:lvl>
     </w:lvlOverride>
     <w:lvlOverride w:ilvl="8">
-      <w:lvl w:ilvl="8" w:tplc="338CE92C">
+      <w:lvl w:ilvl="8" w:tplc="FDC63734">
         <w:start w:val="1"/>
         <w:numFmt w:val="lowerRoman"/>
         <w:lvlText w:val="(%9)"/>
@@ -4201,7 +4195,7 @@
   <w:num w:numId="8">
     <w:abstractNumId w:val="3"/>
     <w:lvlOverride w:ilvl="0">
-      <w:lvl w:ilvl="0" w:tplc="67685BAE">
+      <w:lvl w:ilvl="0" w:tplc="5D562C24">
         <w:start w:val="1"/>
         <w:numFmt w:val="decimal"/>
         <w:lvlText w:val="%1."/>
@@ -4235,7 +4229,7 @@
       </w:lvl>
     </w:lvlOverride>
     <w:lvlOverride w:ilvl="1">
-      <w:lvl w:ilvl="1" w:tplc="7A0E0DCE">
+      <w:lvl w:ilvl="1" w:tplc="E8582D6E">
         <w:start w:val="1"/>
         <w:numFmt w:val="lowerLetter"/>
         <w:lvlText w:val="(%2)"/>
@@ -4269,7 +4263,7 @@
       </w:lvl>
     </w:lvlOverride>
     <w:lvlOverride w:ilvl="2">
-      <w:lvl w:ilvl="2" w:tplc="DEDC44BC">
+      <w:lvl w:ilvl="2" w:tplc="61F0AC18">
         <w:start w:val="1"/>
         <w:numFmt w:val="lowerLetter"/>
         <w:lvlText w:val="(%3)"/>
@@ -4303,7 +4297,7 @@
       </w:lvl>
     </w:lvlOverride>
     <w:lvlOverride w:ilvl="3">
-      <w:lvl w:ilvl="3" w:tplc="5F022FAA">
+      <w:lvl w:ilvl="3" w:tplc="C2D859B2">
         <w:start w:val="1"/>
         <w:numFmt w:val="lowerLetter"/>
         <w:lvlText w:val="(%4)"/>
@@ -4337,7 +4331,7 @@
       </w:lvl>
     </w:lvlOverride>
     <w:lvlOverride w:ilvl="4">
-      <w:lvl w:ilvl="4" w:tplc="D7AA1C8E">
+      <w:lvl w:ilvl="4" w:tplc="6DFCE6D0">
         <w:start w:val="1"/>
         <w:numFmt w:val="lowerLetter"/>
         <w:lvlText w:val="(%5)"/>
@@ -4371,7 +4365,7 @@
       </w:lvl>
     </w:lvlOverride>
     <w:lvlOverride w:ilvl="5">
-      <w:lvl w:ilvl="5" w:tplc="B8FE6438">
+      <w:lvl w:ilvl="5" w:tplc="5450F688">
         <w:start w:val="1"/>
         <w:numFmt w:val="lowerLetter"/>
         <w:lvlText w:val="(%6)"/>
@@ -4405,7 +4399,7 @@
       </w:lvl>
     </w:lvlOverride>
     <w:lvlOverride w:ilvl="6">
-      <w:lvl w:ilvl="6" w:tplc="53765DD8">
+      <w:lvl w:ilvl="6" w:tplc="8A5438CE">
         <w:start w:val="1"/>
         <w:numFmt w:val="lowerLetter"/>
         <w:lvlText w:val="(%7)"/>
@@ -4439,7 +4433,7 @@
       </w:lvl>
     </w:lvlOverride>
     <w:lvlOverride w:ilvl="7">
-      <w:lvl w:ilvl="7" w:tplc="A2BA62D6">
+      <w:lvl w:ilvl="7" w:tplc="869210AE">
         <w:start w:val="1"/>
         <w:numFmt w:val="lowerLetter"/>
         <w:lvlText w:val="(%8)"/>
@@ -4473,7 +4467,7 @@
       </w:lvl>
     </w:lvlOverride>
     <w:lvlOverride w:ilvl="8">
-      <w:lvl w:ilvl="8" w:tplc="091836F2">
+      <w:lvl w:ilvl="8" w:tplc="4358F806">
         <w:start w:val="1"/>
         <w:numFmt w:val="lowerLetter"/>
         <w:lvlText w:val="(%9)"/>
@@ -4510,7 +4504,7 @@
   <w:num w:numId="9">
     <w:abstractNumId w:val="3"/>
     <w:lvlOverride w:ilvl="0">
-      <w:lvl w:ilvl="0" w:tplc="67685BAE">
+      <w:lvl w:ilvl="0" w:tplc="5D562C24">
         <w:start w:val="1"/>
         <w:numFmt w:val="decimal"/>
         <w:lvlText w:val="%1."/>
@@ -4541,7 +4535,7 @@
       </w:lvl>
     </w:lvlOverride>
     <w:lvlOverride w:ilvl="1">
-      <w:lvl w:ilvl="1" w:tplc="7A0E0DCE">
+      <w:lvl w:ilvl="1" w:tplc="E8582D6E">
         <w:start w:val="1"/>
         <w:numFmt w:val="lowerLetter"/>
         <w:lvlText w:val="(%2)"/>
@@ -4575,7 +4569,7 @@
       </w:lvl>
     </w:lvlOverride>
     <w:lvlOverride w:ilvl="2">
-      <w:lvl w:ilvl="2" w:tplc="DEDC44BC">
+      <w:lvl w:ilvl="2" w:tplc="61F0AC18">
         <w:start w:val="1"/>
         <w:numFmt w:val="lowerLetter"/>
         <w:lvlText w:val="(%3)"/>
@@ -4609,7 +4603,7 @@
       </w:lvl>
     </w:lvlOverride>
     <w:lvlOverride w:ilvl="3">
-      <w:lvl w:ilvl="3" w:tplc="5F022FAA">
+      <w:lvl w:ilvl="3" w:tplc="C2D859B2">
         <w:start w:val="1"/>
         <w:numFmt w:val="lowerLetter"/>
         <w:lvlText w:val="(%4)"/>
@@ -4643,7 +4637,7 @@
       </w:lvl>
     </w:lvlOverride>
     <w:lvlOverride w:ilvl="4">
-      <w:lvl w:ilvl="4" w:tplc="D7AA1C8E">
+      <w:lvl w:ilvl="4" w:tplc="6DFCE6D0">
         <w:start w:val="1"/>
         <w:numFmt w:val="lowerLetter"/>
         <w:lvlText w:val="(%5)"/>
@@ -4677,7 +4671,7 @@
       </w:lvl>
     </w:lvlOverride>
     <w:lvlOverride w:ilvl="5">
-      <w:lvl w:ilvl="5" w:tplc="B8FE6438">
+      <w:lvl w:ilvl="5" w:tplc="5450F688">
         <w:start w:val="1"/>
         <w:numFmt w:val="lowerLetter"/>
         <w:lvlText w:val="(%6)"/>
@@ -4711,7 +4705,7 @@
       </w:lvl>
     </w:lvlOverride>
     <w:lvlOverride w:ilvl="6">
-      <w:lvl w:ilvl="6" w:tplc="53765DD8">
+      <w:lvl w:ilvl="6" w:tplc="8A5438CE">
         <w:start w:val="1"/>
         <w:numFmt w:val="lowerLetter"/>
         <w:lvlText w:val="(%7)"/>
@@ -4745,7 +4739,7 @@
       </w:lvl>
     </w:lvlOverride>
     <w:lvlOverride w:ilvl="7">
-      <w:lvl w:ilvl="7" w:tplc="A2BA62D6">
+      <w:lvl w:ilvl="7" w:tplc="869210AE">
         <w:start w:val="1"/>
         <w:numFmt w:val="lowerLetter"/>
         <w:lvlText w:val="(%8)"/>
@@ -4779,7 +4773,7 @@
       </w:lvl>
     </w:lvlOverride>
     <w:lvlOverride w:ilvl="8">
-      <w:lvl w:ilvl="8" w:tplc="091836F2">
+      <w:lvl w:ilvl="8" w:tplc="4358F806">
         <w:start w:val="1"/>
         <w:numFmt w:val="lowerLetter"/>
         <w:lvlText w:val="(%9)"/>
@@ -4816,7 +4810,7 @@
   <w:num w:numId="10">
     <w:abstractNumId w:val="3"/>
     <w:lvlOverride w:ilvl="0">
-      <w:lvl w:ilvl="0" w:tplc="67685BAE">
+      <w:lvl w:ilvl="0" w:tplc="5D562C24">
         <w:start w:val="1"/>
         <w:numFmt w:val="decimal"/>
         <w:lvlText w:val="%1."/>
@@ -4847,7 +4841,7 @@
       </w:lvl>
     </w:lvlOverride>
     <w:lvlOverride w:ilvl="1">
-      <w:lvl w:ilvl="1" w:tplc="7A0E0DCE">
+      <w:lvl w:ilvl="1" w:tplc="E8582D6E">
         <w:start w:val="1"/>
         <w:numFmt w:val="lowerLetter"/>
         <w:lvlText w:val="(%2)"/>
@@ -4881,7 +4875,7 @@
       </w:lvl>
     </w:lvlOverride>
     <w:lvlOverride w:ilvl="2">
-      <w:lvl w:ilvl="2" w:tplc="DEDC44BC">
+      <w:lvl w:ilvl="2" w:tplc="61F0AC18">
         <w:start w:val="1"/>
         <w:numFmt w:val="lowerLetter"/>
         <w:lvlText w:val="(%3)"/>
@@ -4915,7 +4909,7 @@
       </w:lvl>
     </w:lvlOverride>
     <w:lvlOverride w:ilvl="3">
-      <w:lvl w:ilvl="3" w:tplc="5F022FAA">
+      <w:lvl w:ilvl="3" w:tplc="C2D859B2">
         <w:start w:val="1"/>
         <w:numFmt w:val="lowerLetter"/>
         <w:lvlText w:val="(%4)"/>
@@ -4949,7 +4943,7 @@
       </w:lvl>
     </w:lvlOverride>
     <w:lvlOverride w:ilvl="4">
-      <w:lvl w:ilvl="4" w:tplc="D7AA1C8E">
+      <w:lvl w:ilvl="4" w:tplc="6DFCE6D0">
         <w:start w:val="1"/>
         <w:numFmt w:val="lowerLetter"/>
         <w:lvlText w:val="(%5)"/>
@@ -4983,7 +4977,7 @@
       </w:lvl>
     </w:lvlOverride>
     <w:lvlOverride w:ilvl="5">
-      <w:lvl w:ilvl="5" w:tplc="B8FE6438">
+      <w:lvl w:ilvl="5" w:tplc="5450F688">
         <w:start w:val="1"/>
         <w:numFmt w:val="lowerLetter"/>
         <w:lvlText w:val="(%6)"/>
@@ -5017,7 +5011,7 @@
       </w:lvl>
     </w:lvlOverride>
     <w:lvlOverride w:ilvl="6">
-      <w:lvl w:ilvl="6" w:tplc="53765DD8">
+      <w:lvl w:ilvl="6" w:tplc="8A5438CE">
         <w:start w:val="1"/>
         <w:numFmt w:val="lowerLetter"/>
         <w:lvlText w:val="(%7)"/>
@@ -5051,7 +5045,7 @@
       </w:lvl>
     </w:lvlOverride>
     <w:lvlOverride w:ilvl="7">
-      <w:lvl w:ilvl="7" w:tplc="A2BA62D6">
+      <w:lvl w:ilvl="7" w:tplc="869210AE">
         <w:start w:val="1"/>
         <w:numFmt w:val="lowerLetter"/>
         <w:lvlText w:val="(%8)"/>
@@ -5085,7 +5079,7 @@
       </w:lvl>
     </w:lvlOverride>
     <w:lvlOverride w:ilvl="8">
-      <w:lvl w:ilvl="8" w:tplc="091836F2">
+      <w:lvl w:ilvl="8" w:tplc="4358F806">
         <w:start w:val="1"/>
         <w:numFmt w:val="lowerLetter"/>
         <w:lvlText w:val="(%9)"/>
@@ -5122,7 +5116,7 @@
   <w:num w:numId="11">
     <w:abstractNumId w:val="3"/>
     <w:lvlOverride w:ilvl="0">
-      <w:lvl w:ilvl="0" w:tplc="67685BAE">
+      <w:lvl w:ilvl="0" w:tplc="5D562C24">
         <w:start w:val="1"/>
         <w:numFmt w:val="decimal"/>
         <w:lvlText w:val="%1."/>
@@ -5153,7 +5147,7 @@
       </w:lvl>
     </w:lvlOverride>
     <w:lvlOverride w:ilvl="1">
-      <w:lvl w:ilvl="1" w:tplc="7A0E0DCE">
+      <w:lvl w:ilvl="1" w:tplc="E8582D6E">
         <w:start w:val="1"/>
         <w:numFmt w:val="lowerLetter"/>
         <w:lvlText w:val="(%2)"/>
@@ -5187,7 +5181,7 @@
       </w:lvl>
     </w:lvlOverride>
     <w:lvlOverride w:ilvl="2">
-      <w:lvl w:ilvl="2" w:tplc="DEDC44BC">
+      <w:lvl w:ilvl="2" w:tplc="61F0AC18">
         <w:start w:val="1"/>
         <w:numFmt w:val="lowerLetter"/>
         <w:lvlText w:val="(%3)"/>
@@ -5221,7 +5215,7 @@
       </w:lvl>
     </w:lvlOverride>
     <w:lvlOverride w:ilvl="3">
-      <w:lvl w:ilvl="3" w:tplc="5F022FAA">
+      <w:lvl w:ilvl="3" w:tplc="C2D859B2">
         <w:start w:val="1"/>
         <w:numFmt w:val="lowerLetter"/>
         <w:lvlText w:val="(%4)"/>
@@ -5255,7 +5249,7 @@
       </w:lvl>
     </w:lvlOverride>
     <w:lvlOverride w:ilvl="4">
-      <w:lvl w:ilvl="4" w:tplc="D7AA1C8E">
+      <w:lvl w:ilvl="4" w:tplc="6DFCE6D0">
         <w:start w:val="1"/>
         <w:numFmt w:val="lowerLetter"/>
         <w:lvlText w:val="(%5)"/>
@@ -5289,7 +5283,7 @@
       </w:lvl>
     </w:lvlOverride>
     <w:lvlOverride w:ilvl="5">
-      <w:lvl w:ilvl="5" w:tplc="B8FE6438">
+      <w:lvl w:ilvl="5" w:tplc="5450F688">
         <w:start w:val="1"/>
         <w:numFmt w:val="lowerLetter"/>
         <w:lvlText w:val="(%6)"/>
@@ -5323,7 +5317,7 @@
       </w:lvl>
     </w:lvlOverride>
     <w:lvlOverride w:ilvl="6">
-      <w:lvl w:ilvl="6" w:tplc="53765DD8">
+      <w:lvl w:ilvl="6" w:tplc="8A5438CE">
         <w:start w:val="1"/>
         <w:numFmt w:val="lowerLetter"/>
         <w:lvlText w:val="(%7)"/>
@@ -5357,7 +5351,7 @@
       </w:lvl>
     </w:lvlOverride>
     <w:lvlOverride w:ilvl="7">
-      <w:lvl w:ilvl="7" w:tplc="A2BA62D6">
+      <w:lvl w:ilvl="7" w:tplc="869210AE">
         <w:start w:val="1"/>
         <w:numFmt w:val="lowerLetter"/>
         <w:lvlText w:val="(%8)"/>
@@ -5391,7 +5385,7 @@
       </w:lvl>
     </w:lvlOverride>
     <w:lvlOverride w:ilvl="8">
-      <w:lvl w:ilvl="8" w:tplc="091836F2">
+      <w:lvl w:ilvl="8" w:tplc="4358F806">
         <w:start w:val="1"/>
         <w:numFmt w:val="lowerLetter"/>
         <w:lvlText w:val="(%9)"/>
@@ -5429,7 +5423,7 @@
     <w:abstractNumId w:val="3"/>
     <w:lvlOverride w:ilvl="0">
       <w:startOverride w:val="1"/>
-      <w:lvl w:ilvl="0" w:tplc="67685BAE">
+      <w:lvl w:ilvl="0" w:tplc="5D562C24">
         <w:start w:val="1"/>
         <w:numFmt w:val="decimal"/>
         <w:lvlText w:val="%1."/>
@@ -5461,7 +5455,7 @@
     </w:lvlOverride>
     <w:lvlOverride w:ilvl="1">
       <w:startOverride w:val="5"/>
-      <w:lvl w:ilvl="1" w:tplc="7A0E0DCE">
+      <w:lvl w:ilvl="1" w:tplc="E8582D6E">
         <w:start w:val="5"/>
         <w:numFmt w:val="lowerLetter"/>
         <w:lvlText w:val="(%2)"/>
@@ -5496,7 +5490,7 @@
     </w:lvlOverride>
     <w:lvlOverride w:ilvl="2">
       <w:startOverride w:val="1"/>
-      <w:lvl w:ilvl="2" w:tplc="DEDC44BC">
+      <w:lvl w:ilvl="2" w:tplc="61F0AC18">
         <w:start w:val="1"/>
         <w:numFmt w:val="lowerLetter"/>
         <w:lvlText w:val="(%3)"/>
@@ -5531,7 +5525,7 @@
     </w:lvlOverride>
     <w:lvlOverride w:ilvl="3">
       <w:startOverride w:val="1"/>
-      <w:lvl w:ilvl="3" w:tplc="5F022FAA">
+      <w:lvl w:ilvl="3" w:tplc="C2D859B2">
         <w:start w:val="1"/>
         <w:numFmt w:val="lowerLetter"/>
         <w:lvlText w:val="(%4)"/>
@@ -5566,7 +5560,7 @@
     </w:lvlOverride>
     <w:lvlOverride w:ilvl="4">
       <w:startOverride w:val="1"/>
-      <w:lvl w:ilvl="4" w:tplc="D7AA1C8E">
+      <w:lvl w:ilvl="4" w:tplc="6DFCE6D0">
         <w:start w:val="1"/>
         <w:numFmt w:val="lowerLetter"/>
         <w:lvlText w:val="(%5)"/>
@@ -5601,7 +5595,7 @@
     </w:lvlOverride>
     <w:lvlOverride w:ilvl="5">
       <w:startOverride w:val="1"/>
-      <w:lvl w:ilvl="5" w:tplc="B8FE6438">
+      <w:lvl w:ilvl="5" w:tplc="5450F688">
         <w:start w:val="1"/>
         <w:numFmt w:val="lowerLetter"/>
         <w:lvlText w:val="(%6)"/>
@@ -5636,7 +5630,7 @@
     </w:lvlOverride>
     <w:lvlOverride w:ilvl="6">
       <w:startOverride w:val="1"/>
-      <w:lvl w:ilvl="6" w:tplc="53765DD8">
+      <w:lvl w:ilvl="6" w:tplc="8A5438CE">
         <w:start w:val="1"/>
         <w:numFmt w:val="lowerLetter"/>
         <w:lvlText w:val="(%7)"/>
@@ -5671,7 +5665,7 @@
     </w:lvlOverride>
     <w:lvlOverride w:ilvl="7">
       <w:startOverride w:val="1"/>
-      <w:lvl w:ilvl="7" w:tplc="A2BA62D6">
+      <w:lvl w:ilvl="7" w:tplc="869210AE">
         <w:start w:val="1"/>
         <w:numFmt w:val="lowerLetter"/>
         <w:lvlText w:val="(%8)"/>
@@ -5706,7 +5700,7 @@
     </w:lvlOverride>
     <w:lvlOverride w:ilvl="8">
       <w:startOverride w:val="1"/>
-      <w:lvl w:ilvl="8" w:tplc="091836F2">
+      <w:lvl w:ilvl="8" w:tplc="4358F806">
         <w:start w:val="1"/>
         <w:numFmt w:val="lowerLetter"/>
         <w:lvlText w:val="(%9)"/>
@@ -5749,7 +5743,7 @@
   <w:num w:numId="14">
     <w:abstractNumId w:val="3"/>
     <w:lvlOverride w:ilvl="0">
-      <w:lvl w:ilvl="0" w:tplc="67685BAE">
+      <w:lvl w:ilvl="0" w:tplc="5D562C24">
         <w:start w:val="1"/>
         <w:numFmt w:val="decimal"/>
         <w:lvlText w:val="%1."/>
@@ -5780,7 +5774,7 @@
       </w:lvl>
     </w:lvlOverride>
     <w:lvlOverride w:ilvl="1">
-      <w:lvl w:ilvl="1" w:tplc="7A0E0DCE">
+      <w:lvl w:ilvl="1" w:tplc="E8582D6E">
         <w:start w:val="1"/>
         <w:numFmt w:val="lowerLetter"/>
         <w:lvlText w:val="(%2)"/>
@@ -5814,7 +5808,7 @@
       </w:lvl>
     </w:lvlOverride>
     <w:lvlOverride w:ilvl="2">
-      <w:lvl w:ilvl="2" w:tplc="DEDC44BC">
+      <w:lvl w:ilvl="2" w:tplc="61F0AC18">
         <w:start w:val="1"/>
         <w:numFmt w:val="lowerLetter"/>
         <w:lvlText w:val="(%3)"/>
@@ -5848,7 +5842,7 @@
       </w:lvl>
     </w:lvlOverride>
     <w:lvlOverride w:ilvl="3">
-      <w:lvl w:ilvl="3" w:tplc="5F022FAA">
+      <w:lvl w:ilvl="3" w:tplc="C2D859B2">
         <w:start w:val="1"/>
         <w:numFmt w:val="lowerLetter"/>
         <w:lvlText w:val="(%4)"/>
@@ -5882,7 +5876,7 @@
       </w:lvl>
     </w:lvlOverride>
     <w:lvlOverride w:ilvl="4">
-      <w:lvl w:ilvl="4" w:tplc="D7AA1C8E">
+      <w:lvl w:ilvl="4" w:tplc="6DFCE6D0">
         <w:start w:val="1"/>
         <w:numFmt w:val="lowerLetter"/>
         <w:lvlText w:val="(%5)"/>
@@ -5916,7 +5910,7 @@
       </w:lvl>
     </w:lvlOverride>
     <w:lvlOverride w:ilvl="5">
-      <w:lvl w:ilvl="5" w:tplc="B8FE6438">
+      <w:lvl w:ilvl="5" w:tplc="5450F688">
         <w:start w:val="1"/>
         <w:numFmt w:val="lowerLetter"/>
         <w:lvlText w:val="(%6)"/>
@@ -5950,7 +5944,7 @@
       </w:lvl>
     </w:lvlOverride>
     <w:lvlOverride w:ilvl="6">
-      <w:lvl w:ilvl="6" w:tplc="53765DD8">
+      <w:lvl w:ilvl="6" w:tplc="8A5438CE">
         <w:start w:val="1"/>
         <w:numFmt w:val="lowerLetter"/>
         <w:lvlText w:val="(%7)"/>
@@ -5984,7 +5978,7 @@
       </w:lvl>
     </w:lvlOverride>
     <w:lvlOverride w:ilvl="7">
-      <w:lvl w:ilvl="7" w:tplc="A2BA62D6">
+      <w:lvl w:ilvl="7" w:tplc="869210AE">
         <w:start w:val="1"/>
         <w:numFmt w:val="lowerLetter"/>
         <w:lvlText w:val="(%8)"/>
@@ -6018,7 +6012,7 @@
       </w:lvl>
     </w:lvlOverride>
     <w:lvlOverride w:ilvl="8">
-      <w:lvl w:ilvl="8" w:tplc="091836F2">
+      <w:lvl w:ilvl="8" w:tplc="4358F806">
         <w:start w:val="1"/>
         <w:numFmt w:val="lowerLetter"/>
         <w:lvlText w:val="(%9)"/>
@@ -6055,7 +6049,7 @@
   <w:num w:numId="15">
     <w:abstractNumId w:val="3"/>
     <w:lvlOverride w:ilvl="0">
-      <w:lvl w:ilvl="0" w:tplc="67685BAE">
+      <w:lvl w:ilvl="0" w:tplc="5D562C24">
         <w:start w:val="1"/>
         <w:numFmt w:val="decimal"/>
         <w:lvlText w:val="%1."/>
@@ -6086,7 +6080,7 @@
       </w:lvl>
     </w:lvlOverride>
     <w:lvlOverride w:ilvl="1">
-      <w:lvl w:ilvl="1" w:tplc="7A0E0DCE">
+      <w:lvl w:ilvl="1" w:tplc="E8582D6E">
         <w:start w:val="1"/>
         <w:numFmt w:val="lowerLetter"/>
         <w:lvlText w:val="(%2)"/>
@@ -6120,7 +6114,7 @@
       </w:lvl>
     </w:lvlOverride>
     <w:lvlOverride w:ilvl="2">
-      <w:lvl w:ilvl="2" w:tplc="DEDC44BC">
+      <w:lvl w:ilvl="2" w:tplc="61F0AC18">
         <w:start w:val="1"/>
         <w:numFmt w:val="lowerLetter"/>
         <w:lvlText w:val="(%3)"/>
@@ -6154,7 +6148,7 @@
       </w:lvl>
     </w:lvlOverride>
     <w:lvlOverride w:ilvl="3">
-      <w:lvl w:ilvl="3" w:tplc="5F022FAA">
+      <w:lvl w:ilvl="3" w:tplc="C2D859B2">
         <w:start w:val="1"/>
         <w:numFmt w:val="lowerLetter"/>
         <w:lvlText w:val="(%4)"/>
@@ -6188,7 +6182,7 @@
       </w:lvl>
     </w:lvlOverride>
     <w:lvlOverride w:ilvl="4">
-      <w:lvl w:ilvl="4" w:tplc="D7AA1C8E">
+      <w:lvl w:ilvl="4" w:tplc="6DFCE6D0">
         <w:start w:val="1"/>
         <w:numFmt w:val="lowerLetter"/>
         <w:lvlText w:val="(%5)"/>
@@ -6222,7 +6216,7 @@
       </w:lvl>
     </w:lvlOverride>
     <w:lvlOverride w:ilvl="5">
-      <w:lvl w:ilvl="5" w:tplc="B8FE6438">
+      <w:lvl w:ilvl="5" w:tplc="5450F688">
         <w:start w:val="1"/>
         <w:numFmt w:val="lowerLetter"/>
         <w:lvlText w:val="(%6)"/>
@@ -6256,7 +6250,7 @@
       </w:lvl>
     </w:lvlOverride>
     <w:lvlOverride w:ilvl="6">
-      <w:lvl w:ilvl="6" w:tplc="53765DD8">
+      <w:lvl w:ilvl="6" w:tplc="8A5438CE">
         <w:start w:val="1"/>
         <w:numFmt w:val="lowerLetter"/>
         <w:lvlText w:val="(%7)"/>
@@ -6290,7 +6284,7 @@
       </w:lvl>
     </w:lvlOverride>
     <w:lvlOverride w:ilvl="7">
-      <w:lvl w:ilvl="7" w:tplc="A2BA62D6">
+      <w:lvl w:ilvl="7" w:tplc="869210AE">
         <w:start w:val="1"/>
         <w:numFmt w:val="lowerLetter"/>
         <w:lvlText w:val="(%8)"/>
@@ -6324,7 +6318,7 @@
       </w:lvl>
     </w:lvlOverride>
     <w:lvlOverride w:ilvl="8">
-      <w:lvl w:ilvl="8" w:tplc="091836F2">
+      <w:lvl w:ilvl="8" w:tplc="4358F806">
         <w:start w:val="1"/>
         <w:numFmt w:val="lowerLetter"/>
         <w:lvlText w:val="(%9)"/>
@@ -6361,7 +6355,7 @@
   <w:num w:numId="16">
     <w:abstractNumId w:val="3"/>
     <w:lvlOverride w:ilvl="0">
-      <w:lvl w:ilvl="0" w:tplc="67685BAE">
+      <w:lvl w:ilvl="0" w:tplc="5D562C24">
         <w:start w:val="1"/>
         <w:numFmt w:val="decimal"/>
         <w:lvlText w:val="%1."/>
@@ -6392,7 +6386,7 @@
       </w:lvl>
     </w:lvlOverride>
     <w:lvlOverride w:ilvl="1">
-      <w:lvl w:ilvl="1" w:tplc="7A0E0DCE">
+      <w:lvl w:ilvl="1" w:tplc="E8582D6E">
         <w:start w:val="1"/>
         <w:numFmt w:val="lowerLetter"/>
         <w:lvlText w:val="(%2)"/>
@@ -6426,7 +6420,7 @@
       </w:lvl>
     </w:lvlOverride>
     <w:lvlOverride w:ilvl="2">
-      <w:lvl w:ilvl="2" w:tplc="DEDC44BC">
+      <w:lvl w:ilvl="2" w:tplc="61F0AC18">
         <w:start w:val="1"/>
         <w:numFmt w:val="lowerLetter"/>
         <w:lvlText w:val="(%3)"/>
@@ -6460,7 +6454,7 @@
       </w:lvl>
     </w:lvlOverride>
     <w:lvlOverride w:ilvl="3">
-      <w:lvl w:ilvl="3" w:tplc="5F022FAA">
+      <w:lvl w:ilvl="3" w:tplc="C2D859B2">
         <w:start w:val="1"/>
         <w:numFmt w:val="lowerLetter"/>
         <w:lvlText w:val="(%4)"/>
@@ -6494,7 +6488,7 @@
       </w:lvl>
     </w:lvlOverride>
     <w:lvlOverride w:ilvl="4">
-      <w:lvl w:ilvl="4" w:tplc="D7AA1C8E">
+      <w:lvl w:ilvl="4" w:tplc="6DFCE6D0">
         <w:start w:val="1"/>
         <w:numFmt w:val="lowerLetter"/>
         <w:lvlText w:val="(%5)"/>
@@ -6528,7 +6522,7 @@
       </w:lvl>
     </w:lvlOverride>
     <w:lvlOverride w:ilvl="5">
-      <w:lvl w:ilvl="5" w:tplc="B8FE6438">
+      <w:lvl w:ilvl="5" w:tplc="5450F688">
         <w:start w:val="1"/>
         <w:numFmt w:val="lowerLetter"/>
         <w:lvlText w:val="(%6)"/>
@@ -6562,7 +6556,7 @@
       </w:lvl>
     </w:lvlOverride>
     <w:lvlOverride w:ilvl="6">
-      <w:lvl w:ilvl="6" w:tplc="53765DD8">
+      <w:lvl w:ilvl="6" w:tplc="8A5438CE">
         <w:start w:val="1"/>
         <w:numFmt w:val="lowerLetter"/>
         <w:lvlText w:val="(%7)"/>
@@ -6596,7 +6590,7 @@
       </w:lvl>
     </w:lvlOverride>
     <w:lvlOverride w:ilvl="7">
-      <w:lvl w:ilvl="7" w:tplc="A2BA62D6">
+      <w:lvl w:ilvl="7" w:tplc="869210AE">
         <w:start w:val="1"/>
         <w:numFmt w:val="lowerLetter"/>
         <w:lvlText w:val="(%8)"/>
@@ -6630,7 +6624,7 @@
       </w:lvl>
     </w:lvlOverride>
     <w:lvlOverride w:ilvl="8">
-      <w:lvl w:ilvl="8" w:tplc="091836F2">
+      <w:lvl w:ilvl="8" w:tplc="4358F806">
         <w:start w:val="1"/>
         <w:numFmt w:val="lowerLetter"/>
         <w:lvlText w:val="(%9)"/>
@@ -6667,7 +6661,7 @@
   <w:num w:numId="17">
     <w:abstractNumId w:val="3"/>
     <w:lvlOverride w:ilvl="0">
-      <w:lvl w:ilvl="0" w:tplc="67685BAE">
+      <w:lvl w:ilvl="0" w:tplc="5D562C24">
         <w:start w:val="1"/>
         <w:numFmt w:val="decimal"/>
         <w:lvlText w:val="%1."/>
@@ -6698,7 +6692,7 @@
       </w:lvl>
     </w:lvlOverride>
     <w:lvlOverride w:ilvl="1">
-      <w:lvl w:ilvl="1" w:tplc="7A0E0DCE">
+      <w:lvl w:ilvl="1" w:tplc="E8582D6E">
         <w:start w:val="1"/>
         <w:numFmt w:val="lowerLetter"/>
         <w:lvlText w:val="(%2)"/>
@@ -6732,7 +6726,7 @@
       </w:lvl>
     </w:lvlOverride>
     <w:lvlOverride w:ilvl="2">
-      <w:lvl w:ilvl="2" w:tplc="DEDC44BC">
+      <w:lvl w:ilvl="2" w:tplc="61F0AC18">
         <w:start w:val="1"/>
         <w:numFmt w:val="lowerLetter"/>
         <w:lvlText w:val="(%3)"/>
@@ -6766,7 +6760,7 @@
       </w:lvl>
     </w:lvlOverride>
     <w:lvlOverride w:ilvl="3">
-      <w:lvl w:ilvl="3" w:tplc="5F022FAA">
+      <w:lvl w:ilvl="3" w:tplc="C2D859B2">
         <w:start w:val="1"/>
         <w:numFmt w:val="lowerLetter"/>
         <w:lvlText w:val="(%4)"/>
@@ -6800,7 +6794,7 @@
       </w:lvl>
     </w:lvlOverride>
     <w:lvlOverride w:ilvl="4">
-      <w:lvl w:ilvl="4" w:tplc="D7AA1C8E">
+      <w:lvl w:ilvl="4" w:tplc="6DFCE6D0">
         <w:start w:val="1"/>
         <w:numFmt w:val="lowerLetter"/>
         <w:lvlText w:val="(%5)"/>
@@ -6834,7 +6828,7 @@
       </w:lvl>
     </w:lvlOverride>
     <w:lvlOverride w:ilvl="5">
-      <w:lvl w:ilvl="5" w:tplc="B8FE6438">
+      <w:lvl w:ilvl="5" w:tplc="5450F688">
         <w:start w:val="1"/>
         <w:numFmt w:val="lowerLetter"/>
         <w:lvlText w:val="(%6)"/>
@@ -6868,7 +6862,7 @@
       </w:lvl>
     </w:lvlOverride>
     <w:lvlOverride w:ilvl="6">
-      <w:lvl w:ilvl="6" w:tplc="53765DD8">
+      <w:lvl w:ilvl="6" w:tplc="8A5438CE">
         <w:start w:val="1"/>
         <w:numFmt w:val="lowerLetter"/>
         <w:lvlText w:val="(%7)"/>
@@ -6902,7 +6896,7 @@
       </w:lvl>
     </w:lvlOverride>
     <w:lvlOverride w:ilvl="7">
-      <w:lvl w:ilvl="7" w:tplc="A2BA62D6">
+      <w:lvl w:ilvl="7" w:tplc="869210AE">
         <w:start w:val="1"/>
         <w:numFmt w:val="lowerLetter"/>
         <w:lvlText w:val="(%8)"/>
@@ -6936,7 +6930,7 @@
       </w:lvl>
     </w:lvlOverride>
     <w:lvlOverride w:ilvl="8">
-      <w:lvl w:ilvl="8" w:tplc="091836F2">
+      <w:lvl w:ilvl="8" w:tplc="4358F806">
         <w:start w:val="1"/>
         <w:numFmt w:val="lowerLetter"/>
         <w:lvlText w:val="(%9)"/>
@@ -6973,7 +6967,7 @@
   <w:num w:numId="18">
     <w:abstractNumId w:val="3"/>
     <w:lvlOverride w:ilvl="0">
-      <w:lvl w:ilvl="0" w:tplc="67685BAE">
+      <w:lvl w:ilvl="0" w:tplc="5D562C24">
         <w:start w:val="1"/>
         <w:numFmt w:val="decimal"/>
         <w:lvlText w:val="%1."/>
@@ -7004,7 +6998,7 @@
       </w:lvl>
     </w:lvlOverride>
     <w:lvlOverride w:ilvl="1">
-      <w:lvl w:ilvl="1" w:tplc="7A0E0DCE">
+      <w:lvl w:ilvl="1" w:tplc="E8582D6E">
         <w:start w:val="1"/>
         <w:numFmt w:val="lowerLetter"/>
         <w:lvlText w:val="(%2)"/>
@@ -7038,7 +7032,7 @@
       </w:lvl>
     </w:lvlOverride>
     <w:lvlOverride w:ilvl="2">
-      <w:lvl w:ilvl="2" w:tplc="DEDC44BC">
+      <w:lvl w:ilvl="2" w:tplc="61F0AC18">
         <w:start w:val="1"/>
         <w:numFmt w:val="lowerLetter"/>
         <w:lvlText w:val="(%3)"/>
@@ -7072,7 +7066,7 @@
       </w:lvl>
     </w:lvlOverride>
     <w:lvlOverride w:ilvl="3">
-      <w:lvl w:ilvl="3" w:tplc="5F022FAA">
+      <w:lvl w:ilvl="3" w:tplc="C2D859B2">
         <w:start w:val="1"/>
         <w:numFmt w:val="lowerLetter"/>
         <w:lvlText w:val="(%4)"/>
@@ -7106,7 +7100,7 @@
       </w:lvl>
     </w:lvlOverride>
     <w:lvlOverride w:ilvl="4">
-      <w:lvl w:ilvl="4" w:tplc="D7AA1C8E">
+      <w:lvl w:ilvl="4" w:tplc="6DFCE6D0">
         <w:start w:val="1"/>
         <w:numFmt w:val="lowerLetter"/>
         <w:lvlText w:val="(%5)"/>
@@ -7140,7 +7134,7 @@
       </w:lvl>
     </w:lvlOverride>
     <w:lvlOverride w:ilvl="5">
-      <w:lvl w:ilvl="5" w:tplc="B8FE6438">
+      <w:lvl w:ilvl="5" w:tplc="5450F688">
         <w:start w:val="1"/>
         <w:numFmt w:val="lowerLetter"/>
         <w:lvlText w:val="(%6)"/>
@@ -7174,7 +7168,7 @@
       </w:lvl>
     </w:lvlOverride>
     <w:lvlOverride w:ilvl="6">
-      <w:lvl w:ilvl="6" w:tplc="53765DD8">
+      <w:lvl w:ilvl="6" w:tplc="8A5438CE">
         <w:start w:val="1"/>
         <w:numFmt w:val="lowerLetter"/>
         <w:lvlText w:val="(%7)"/>
@@ -7208,7 +7202,7 @@
       </w:lvl>
     </w:lvlOverride>
     <w:lvlOverride w:ilvl="7">
-      <w:lvl w:ilvl="7" w:tplc="A2BA62D6">
+      <w:lvl w:ilvl="7" w:tplc="869210AE">
         <w:start w:val="1"/>
         <w:numFmt w:val="lowerLetter"/>
         <w:lvlText w:val="(%8)"/>
@@ -7242,7 +7236,7 @@
       </w:lvl>
     </w:lvlOverride>
     <w:lvlOverride w:ilvl="8">
-      <w:lvl w:ilvl="8" w:tplc="091836F2">
+      <w:lvl w:ilvl="8" w:tplc="4358F806">
         <w:start w:val="1"/>
         <w:numFmt w:val="lowerLetter"/>
         <w:lvlText w:val="(%9)"/>
@@ -7280,7 +7274,7 @@
     <w:abstractNumId w:val="3"/>
     <w:lvlOverride w:ilvl="0">
       <w:startOverride w:val="1"/>
-      <w:lvl w:ilvl="0" w:tplc="67685BAE">
+      <w:lvl w:ilvl="0" w:tplc="5D562C24">
         <w:start w:val="1"/>
         <w:numFmt w:val="decimal"/>
         <w:lvlText w:val="%1."/>
@@ -7312,7 +7306,7 @@
     </w:lvlOverride>
     <w:lvlOverride w:ilvl="1">
       <w:startOverride w:val="2"/>
-      <w:lvl w:ilvl="1" w:tplc="7A0E0DCE">
+      <w:lvl w:ilvl="1" w:tplc="E8582D6E">
         <w:start w:val="2"/>
         <w:numFmt w:val="lowerLetter"/>
         <w:lvlText w:val="(%2)"/>
@@ -7347,7 +7341,7 @@
     </w:lvlOverride>
     <w:lvlOverride w:ilvl="2">
       <w:startOverride w:val="1"/>
-      <w:lvl w:ilvl="2" w:tplc="DEDC44BC">
+      <w:lvl w:ilvl="2" w:tplc="61F0AC18">
         <w:start w:val="1"/>
         <w:numFmt w:val="lowerLetter"/>
         <w:lvlText w:val="(%3)"/>
@@ -7382,7 +7376,7 @@
     </w:lvlOverride>
     <w:lvlOverride w:ilvl="3">
       <w:startOverride w:val="1"/>
-      <w:lvl w:ilvl="3" w:tplc="5F022FAA">
+      <w:lvl w:ilvl="3" w:tplc="C2D859B2">
         <w:start w:val="1"/>
         <w:numFmt w:val="lowerLetter"/>
         <w:lvlText w:val="(%4)"/>
@@ -7417,7 +7411,7 @@
     </w:lvlOverride>
     <w:lvlOverride w:ilvl="4">
       <w:startOverride w:val="1"/>
-      <w:lvl w:ilvl="4" w:tplc="D7AA1C8E">
+      <w:lvl w:ilvl="4" w:tplc="6DFCE6D0">
         <w:start w:val="1"/>
         <w:numFmt w:val="lowerLetter"/>
         <w:lvlText w:val="(%5)"/>
@@ -7452,7 +7446,7 @@
     </w:lvlOverride>
     <w:lvlOverride w:ilvl="5">
       <w:startOverride w:val="1"/>
-      <w:lvl w:ilvl="5" w:tplc="B8FE6438">
+      <w:lvl w:ilvl="5" w:tplc="5450F688">
         <w:start w:val="1"/>
         <w:numFmt w:val="lowerLetter"/>
         <w:lvlText w:val="(%6)"/>
@@ -7487,7 +7481,7 @@
     </w:lvlOverride>
     <w:lvlOverride w:ilvl="6">
       <w:startOverride w:val="1"/>
-      <w:lvl w:ilvl="6" w:tplc="53765DD8">
+      <w:lvl w:ilvl="6" w:tplc="8A5438CE">
         <w:start w:val="1"/>
         <w:numFmt w:val="lowerLetter"/>
         <w:lvlText w:val="(%7)"/>
@@ -7522,7 +7516,7 @@
     </w:lvlOverride>
     <w:lvlOverride w:ilvl="7">
       <w:startOverride w:val="1"/>
-      <w:lvl w:ilvl="7" w:tplc="A2BA62D6">
+      <w:lvl w:ilvl="7" w:tplc="869210AE">
         <w:start w:val="1"/>
         <w:numFmt w:val="lowerLetter"/>
         <w:lvlText w:val="(%8)"/>
@@ -7557,7 +7551,7 @@
     </w:lvlOverride>
     <w:lvlOverride w:ilvl="8">
       <w:startOverride w:val="1"/>
-      <w:lvl w:ilvl="8" w:tplc="091836F2">
+      <w:lvl w:ilvl="8" w:tplc="4358F806">
         <w:start w:val="1"/>
         <w:numFmt w:val="lowerLetter"/>
         <w:lvlText w:val="(%9)"/>
@@ -7594,7 +7588,7 @@
   <w:num w:numId="20">
     <w:abstractNumId w:val="3"/>
     <w:lvlOverride w:ilvl="0">
-      <w:lvl w:ilvl="0" w:tplc="67685BAE">
+      <w:lvl w:ilvl="0" w:tplc="5D562C24">
         <w:start w:val="1"/>
         <w:numFmt w:val="decimal"/>
         <w:lvlText w:val="%1."/>
@@ -7625,7 +7619,7 @@
       </w:lvl>
     </w:lvlOverride>
     <w:lvlOverride w:ilvl="1">
-      <w:lvl w:ilvl="1" w:tplc="7A0E0DCE">
+      <w:lvl w:ilvl="1" w:tplc="E8582D6E">
         <w:start w:val="1"/>
         <w:numFmt w:val="lowerLetter"/>
         <w:lvlText w:val="(%2)"/>
@@ -7659,7 +7653,7 @@
       </w:lvl>
     </w:lvlOverride>
     <w:lvlOverride w:ilvl="2">
-      <w:lvl w:ilvl="2" w:tplc="DEDC44BC">
+      <w:lvl w:ilvl="2" w:tplc="61F0AC18">
         <w:start w:val="1"/>
         <w:numFmt w:val="lowerLetter"/>
         <w:lvlText w:val="(%3)"/>
@@ -7693,7 +7687,7 @@
       </w:lvl>
     </w:lvlOverride>
     <w:lvlOverride w:ilvl="3">
-      <w:lvl w:ilvl="3" w:tplc="5F022FAA">
+      <w:lvl w:ilvl="3" w:tplc="C2D859B2">
         <w:start w:val="1"/>
         <w:numFmt w:val="lowerLetter"/>
         <w:lvlText w:val="(%4)"/>
@@ -7727,7 +7721,7 @@
       </w:lvl>
     </w:lvlOverride>
     <w:lvlOverride w:ilvl="4">
-      <w:lvl w:ilvl="4" w:tplc="D7AA1C8E">
+      <w:lvl w:ilvl="4" w:tplc="6DFCE6D0">
         <w:start w:val="1"/>
         <w:numFmt w:val="lowerLetter"/>
         <w:lvlText w:val="(%5)"/>
@@ -7761,7 +7755,7 @@
       </w:lvl>
     </w:lvlOverride>
     <w:lvlOverride w:ilvl="5">
-      <w:lvl w:ilvl="5" w:tplc="B8FE6438">
+      <w:lvl w:ilvl="5" w:tplc="5450F688">
         <w:start w:val="1"/>
         <w:numFmt w:val="lowerLetter"/>
         <w:lvlText w:val="(%6)"/>
@@ -7795,7 +7789,7 @@
       </w:lvl>
     </w:lvlOverride>
     <w:lvlOverride w:ilvl="6">
-      <w:lvl w:ilvl="6" w:tplc="53765DD8">
+      <w:lvl w:ilvl="6" w:tplc="8A5438CE">
         <w:start w:val="1"/>
         <w:numFmt w:val="lowerLetter"/>
         <w:lvlText w:val="(%7)"/>
@@ -7829,7 +7823,7 @@
       </w:lvl>
     </w:lvlOverride>
     <w:lvlOverride w:ilvl="7">
-      <w:lvl w:ilvl="7" w:tplc="A2BA62D6">
+      <w:lvl w:ilvl="7" w:tplc="869210AE">
         <w:start w:val="1"/>
         <w:numFmt w:val="lowerLetter"/>
         <w:lvlText w:val="(%8)"/>
@@ -7863,7 +7857,7 @@
       </w:lvl>
     </w:lvlOverride>
     <w:lvlOverride w:ilvl="8">
-      <w:lvl w:ilvl="8" w:tplc="091836F2">
+      <w:lvl w:ilvl="8" w:tplc="4358F806">
         <w:start w:val="1"/>
         <w:numFmt w:val="lowerLetter"/>
         <w:lvlText w:val="(%9)"/>
@@ -7900,7 +7894,7 @@
   <w:num w:numId="21">
     <w:abstractNumId w:val="3"/>
     <w:lvlOverride w:ilvl="0">
-      <w:lvl w:ilvl="0" w:tplc="67685BAE">
+      <w:lvl w:ilvl="0" w:tplc="5D562C24">
         <w:start w:val="1"/>
         <w:numFmt w:val="decimal"/>
         <w:lvlText w:val="%1."/>
@@ -7931,7 +7925,7 @@
       </w:lvl>
     </w:lvlOverride>
     <w:lvlOverride w:ilvl="1">
-      <w:lvl w:ilvl="1" w:tplc="7A0E0DCE">
+      <w:lvl w:ilvl="1" w:tplc="E8582D6E">
         <w:start w:val="1"/>
         <w:numFmt w:val="lowerLetter"/>
         <w:lvlText w:val="(%2)"/>
@@ -7965,7 +7959,7 @@
       </w:lvl>
     </w:lvlOverride>
     <w:lvlOverride w:ilvl="2">
-      <w:lvl w:ilvl="2" w:tplc="DEDC44BC">
+      <w:lvl w:ilvl="2" w:tplc="61F0AC18">
         <w:start w:val="1"/>
         <w:numFmt w:val="lowerLetter"/>
         <w:lvlText w:val="(%3)"/>
@@ -7999,7 +7993,7 @@
       </w:lvl>
     </w:lvlOverride>
     <w:lvlOverride w:ilvl="3">
-      <w:lvl w:ilvl="3" w:tplc="5F022FAA">
+      <w:lvl w:ilvl="3" w:tplc="C2D859B2">
         <w:start w:val="1"/>
         <w:numFmt w:val="lowerLetter"/>
         <w:lvlText w:val="(%4)"/>
@@ -8033,7 +8027,7 @@
       </w:lvl>
     </w:lvlOverride>
     <w:lvlOverride w:ilvl="4">
-      <w:lvl w:ilvl="4" w:tplc="D7AA1C8E">
+      <w:lvl w:ilvl="4" w:tplc="6DFCE6D0">
         <w:start w:val="1"/>
         <w:numFmt w:val="lowerLetter"/>
         <w:lvlText w:val="(%5)"/>
@@ -8067,7 +8061,7 @@
       </w:lvl>
     </w:lvlOverride>
     <w:lvlOverride w:ilvl="5">
-      <w:lvl w:ilvl="5" w:tplc="B8FE6438">
+      <w:lvl w:ilvl="5" w:tplc="5450F688">
         <w:start w:val="1"/>
         <w:numFmt w:val="lowerLetter"/>
         <w:lvlText w:val="(%6)"/>
@@ -8101,7 +8095,7 @@
       </w:lvl>
     </w:lvlOverride>
     <w:lvlOverride w:ilvl="6">
-      <w:lvl w:ilvl="6" w:tplc="53765DD8">
+      <w:lvl w:ilvl="6" w:tplc="8A5438CE">
         <w:start w:val="1"/>
         <w:numFmt w:val="lowerLetter"/>
         <w:lvlText w:val="(%7)"/>
@@ -8135,7 +8129,7 @@
       </w:lvl>
     </w:lvlOverride>
     <w:lvlOverride w:ilvl="7">
-      <w:lvl w:ilvl="7" w:tplc="A2BA62D6">
+      <w:lvl w:ilvl="7" w:tplc="869210AE">
         <w:start w:val="1"/>
         <w:numFmt w:val="lowerLetter"/>
         <w:lvlText w:val="(%8)"/>
@@ -8169,7 +8163,7 @@
       </w:lvl>
     </w:lvlOverride>
     <w:lvlOverride w:ilvl="8">
-      <w:lvl w:ilvl="8" w:tplc="091836F2">
+      <w:lvl w:ilvl="8" w:tplc="4358F806">
         <w:start w:val="1"/>
         <w:numFmt w:val="lowerLetter"/>
         <w:lvlText w:val="(%9)"/>

</xml_diff>